<commit_message>
Regenerate TOC, process boxes and MCQs for all content - Added all Word documents (.docx) to upper-limb content folder - Regenerated TOC (toc.json) with all topics - Updated process_boxes.js to handle all regions - Updated process_mcqs.js to handle all regions with proper HTML structure - Fixed MCQ container wrapping issues - All HTML pages now load completely to end with proper closing tags - 34 topics in upper-limb, 7 with interactive MCQs
</commit_message>
<xml_diff>
--- a/www/content/upper-limb/Humerus.docx
+++ b/www/content/upper-limb/Humerus.docx
@@ -55,15 +55,7 @@
         <w:spacing w:before="200" w:after="200" w:line="276" w:lineRule="auto"/>
       </w:pPr>
       <w:r>
-        <w:t xml:space="preserve">Head is covered with articular cartilage and articulates with glenoid cavity and intervening </w:t>
-      </w:r>
-      <w:proofErr w:type="spellStart"/>
-      <w:r>
-        <w:t>labrum</w:t>
-      </w:r>
-      <w:proofErr w:type="spellEnd"/>
-      <w:r>
-        <w:t xml:space="preserve"> to form glenohumeral joint</w:t>
+        <w:t>Head is covered with articular cartilage and articulates with glenoid cavity and intervening labrum to form glenohumeral joint</w:t>
       </w:r>
     </w:p>
     <w:p>
@@ -107,10 +99,7 @@
     </w:p>
     <w:p>
       <w:r>
-        <w:t>[IMP]</w:t>
-      </w:r>
-      <w:r>
-        <w:t>Surgical neck of humerus is related to axillary nerve with posterior and anterior circumflex humeral vessels</w:t>
+        <w:t>[IMP]Surgical neck of humerus is related to axillary nerve with posterior and anterior circumflex humeral vessels</w:t>
       </w:r>
     </w:p>
     <w:p>
@@ -123,23 +112,19 @@
         <w:spacing w:before="200" w:after="200" w:line="276" w:lineRule="auto"/>
       </w:pPr>
       <w:r>
-        <w:rPr>
-          <w:noProof/>
-          <w:lang w:eastAsia="en-IN"/>
-        </w:rPr>
+        <w:t xml:space="preserve"> Attachments </w:t>
+      </w:r>
+    </w:p>
+    <w:p>
+      <w:pPr>
+        <w:spacing w:before="200" w:after="200" w:line="276" w:lineRule="auto"/>
+      </w:pPr>
+      <w:r>
         <w:drawing>
-          <wp:anchor distT="0" distB="0" distL="114300" distR="114300" simplePos="0" relativeHeight="251660288" behindDoc="0" locked="0" layoutInCell="1" allowOverlap="1" wp14:anchorId="08949477" wp14:editId="47105E50">
-            <wp:simplePos x="0" y="0"/>
-            <wp:positionH relativeFrom="column">
-              <wp:posOffset>67310</wp:posOffset>
-            </wp:positionH>
-            <wp:positionV relativeFrom="paragraph">
-              <wp:posOffset>296545</wp:posOffset>
-            </wp:positionV>
-            <wp:extent cx="5731510" cy="1106170"/>
-            <wp:effectExtent l="0" t="0" r="0" b="0"/>
-            <wp:wrapSquare wrapText="bothSides"/>
-            <wp:docPr id="2" name="Picture 2" descr="C:\Viveka Sudha\viv\Anatomy related\anatomy\books\images v singh\UL\Chapter_2_Bones_of_the_Upper_Limb\V03-F002-008.png"/>
+          <wp:inline distT="0" distB="0" distL="0" distR="0" wp14:anchorId="26C46852" wp14:editId="5A7E207A">
+            <wp:extent cx="4053840" cy="2906764"/>
+            <wp:effectExtent l="0" t="0" r="3810" b="8255"/>
+            <wp:docPr id="325627" name="Picture 1" descr="A black and white drawing of human body parts&#10;&#10;AI-generated content may be incorrect."/>
             <wp:cNvGraphicFramePr>
               <a:graphicFrameLocks xmlns:a="http://schemas.openxmlformats.org/drawingml/2006/main" noChangeAspect="1"/>
             </wp:cNvGraphicFramePr>
@@ -147,20 +132,11 @@
               <a:graphicData uri="http://schemas.openxmlformats.org/drawingml/2006/picture">
                 <pic:pic xmlns:pic="http://schemas.openxmlformats.org/drawingml/2006/picture">
                   <pic:nvPicPr>
-                    <pic:cNvPr id="2" name="Picture 2" descr="C:\Viveka Sudha\viv\Anatomy related\anatomy\books\images v singh\UL\Chapter_2_Bones_of_the_Upper_Limb\V03-F002-008.png"/>
-                    <pic:cNvPicPr>
-                      <a:picLocks noChangeAspect="1" noChangeArrowheads="1"/>
-                    </pic:cNvPicPr>
+                    <pic:cNvPr id="325627" name="Picture 1" descr="A black and white drawing of human body parts&#10;&#10;AI-generated content may be incorrect."/>
+                    <pic:cNvPicPr/>
                   </pic:nvPicPr>
                   <pic:blipFill>
-                    <a:blip r:embed="rId5">
-                      <a:extLst>
-                        <a:ext uri="{28A0092B-C50C-407E-A947-70E740481C1C}">
-                          <a14:useLocalDpi xmlns:a14="http://schemas.microsoft.com/office/drawing/2010/main" val="0"/>
-                        </a:ext>
-                      </a:extLst>
-                    </a:blip>
-                    <a:srcRect l="1" r="-1851" b="81023"/>
+                    <a:blip r:embed="rId5"/>
                     <a:stretch>
                       <a:fillRect/>
                     </a:stretch>
@@ -168,24 +144,17 @@
                   <pic:spPr>
                     <a:xfrm>
                       <a:off x="0" y="0"/>
-                      <a:ext cx="5731510" cy="1106170"/>
+                      <a:ext cx="4061153" cy="2912008"/>
                     </a:xfrm>
                     <a:prstGeom prst="rect">
                       <a:avLst/>
                     </a:prstGeom>
-                    <a:noFill/>
-                    <a:ln>
-                      <a:noFill/>
-                    </a:ln>
                   </pic:spPr>
                 </pic:pic>
               </a:graphicData>
             </a:graphic>
-          </wp:anchor>
+          </wp:inline>
         </w:drawing>
-      </w:r>
-      <w:r>
-        <w:t xml:space="preserve"> Attachments </w:t>
       </w:r>
     </w:p>
     <w:p>
@@ -440,6 +409,7 @@
               </w:rPr>
             </w:pPr>
             <w:r>
+              <w:lastRenderedPageBreak/>
               <w:t>lateral lip</w:t>
             </w:r>
           </w:p>
@@ -592,14 +562,12 @@
       <w:r>
         <w:rPr>
           <w:noProof/>
-          <w:lang w:eastAsia="en-IN"/>
         </w:rPr>
-        <w:lastRenderedPageBreak/>
         <w:drawing>
-          <wp:inline distT="0" distB="0" distL="0" distR="0" wp14:anchorId="0B83165C" wp14:editId="4E54A600">
-            <wp:extent cx="2710815" cy="5438140"/>
-            <wp:effectExtent l="0" t="0" r="0" b="0"/>
-            <wp:docPr id="3" name="Picture 3" descr="C:\Viveka Sudha\viv\Anatomy related\anatomy\books\images v singh\UL\Chapter_2_Bones_of_the_Upper_Limb\V03-F002-009.png"/>
+          <wp:inline distT="0" distB="0" distL="0" distR="0" wp14:anchorId="6DF8E659" wp14:editId="6670F893">
+            <wp:extent cx="5731510" cy="3820795"/>
+            <wp:effectExtent l="0" t="0" r="2540" b="8255"/>
+            <wp:docPr id="357288526" name="Picture 1" descr="A drawing of a bone&#10;&#10;AI-generated content may be incorrect."/>
             <wp:cNvGraphicFramePr>
               <a:graphicFrameLocks xmlns:a="http://schemas.openxmlformats.org/drawingml/2006/main" noChangeAspect="1"/>
             </wp:cNvGraphicFramePr>
@@ -607,7 +575,7 @@
               <a:graphicData uri="http://schemas.openxmlformats.org/drawingml/2006/picture">
                 <pic:pic xmlns:pic="http://schemas.openxmlformats.org/drawingml/2006/picture">
                   <pic:nvPicPr>
-                    <pic:cNvPr id="3" name="Picture 3" descr="C:\Viveka Sudha\viv\Anatomy related\anatomy\books\images v singh\UL\Chapter_2_Bones_of_the_Upper_Limb\V03-F002-009.png"/>
+                    <pic:cNvPr id="357288526" name="Picture 1" descr="A drawing of a bone&#10;&#10;AI-generated content may be incorrect."/>
                     <pic:cNvPicPr>
                       <a:picLocks noChangeAspect="1" noChangeArrowheads="1"/>
                     </pic:cNvPicPr>
@@ -625,10 +593,10 @@
                       <a:fillRect/>
                     </a:stretch>
                   </pic:blipFill>
-                  <pic:spPr>
+                  <pic:spPr bwMode="auto">
                     <a:xfrm>
                       <a:off x="0" y="0"/>
-                      <a:ext cx="2710815" cy="5438140"/>
+                      <a:ext cx="5731510" cy="3820795"/>
                     </a:xfrm>
                     <a:prstGeom prst="rect">
                       <a:avLst/>
@@ -725,6 +693,9 @@
       </w:r>
     </w:p>
     <w:p>
+      <w:r>
+        <w:t>[TIP]</w:t>
+      </w:r>
       <w:r>
         <w:t>Mechanism of injury – fall on outstretched hand with elbow hyperextended, arm abducted/adducted and wrist hyperextension</w:t>
       </w:r>

</xml_diff>